<commit_message>
changed dot net to 4.0
</commit_message>
<xml_diff>
--- a/Инструкция по использованию.docx
+++ b/Инструкция по использованию.docx
@@ -159,6 +159,7 @@
                                       <w:dataBinding w:prefixMappings="xmlns:ns0='http://schemas.openxmlformats.org/package/2006/metadata/core-properties' xmlns:ns1='http://purl.org/dc/elements/1.1/'" w:xpath="/ns0:coreProperties[1]/ns1:title[1]" w:storeItemID="{6C3C8BC8-F283-45AE-878A-BAB7291924A1}"/>
                                       <w:text/>
                                     </w:sdtPr>
+                                    <w:sdtEndPr/>
                                     <w:sdtContent>
                                       <w:p>
                                         <w:pPr>
@@ -194,6 +195,7 @@
                                       <w:dataBinding w:prefixMappings="xmlns:ns0='http://schemas.openxmlformats.org/package/2006/metadata/core-properties' xmlns:ns1='http://purl.org/dc/elements/1.1/'" w:xpath="/ns0:coreProperties[1]/ns1:subject[1]" w:storeItemID="{6C3C8BC8-F283-45AE-878A-BAB7291924A1}"/>
                                       <w:text/>
                                     </w:sdtPr>
+                                    <w:sdtEndPr/>
                                     <w:sdtContent>
                                       <w:p>
                                         <w:pPr>
@@ -230,6 +232,7 @@
                                     <w:sdtPr>
                                       <w:rPr>
                                         <w:color w:val="FFFFFF" w:themeColor="background1"/>
+                                        <w:lang w:val="ru-RU"/>
                                       </w:rPr>
                                       <w:alias w:val="Abstract"/>
                                       <w:id w:val="-1881015288"/>
@@ -250,7 +253,51 @@
                                             <w:color w:val="FFFFFF" w:themeColor="background1"/>
                                             <w:lang w:val="ru-RU"/>
                                           </w:rPr>
-                                          <w:t xml:space="preserve">База данных для работы с исследованиями, добавление информации, файлов, поиск по добавленным объектам </w:t>
+                                          <w:t xml:space="preserve">База данных для работы с исследованиями, добавление информации, файлов, поиск по добавленным объектам  создана </w:t>
+                                        </w:r>
+                                        <w:r>
+                                          <w:rPr>
+                                            <w:color w:val="FFFFFF" w:themeColor="background1"/>
+                                            <w:lang w:val="ru-RU"/>
+                                          </w:rPr>
+                                          <w:t>при</w:t>
+                                        </w:r>
+                                        <w:r>
+                                          <w:rPr>
+                                            <w:color w:val="FFFFFF" w:themeColor="background1"/>
+                                            <w:lang w:val="ru-RU"/>
+                                          </w:rPr>
+                                          <w:t xml:space="preserve"> содействии Некоммерческой организац</w:t>
+                                        </w:r>
+                                        <w:r>
+                                          <w:rPr>
+                                            <w:color w:val="FFFFFF" w:themeColor="background1"/>
+                                            <w:lang w:val="ru-RU"/>
+                                          </w:rPr>
+                                          <w:t xml:space="preserve">ии "Региональный </w:t>
+                                        </w:r>
+                                        <w:proofErr w:type="spellStart"/>
+                                        <w:r>
+                                          <w:rPr>
+                                            <w:color w:val="FFFFFF" w:themeColor="background1"/>
+                                            <w:lang w:val="ru-RU"/>
+                                          </w:rPr>
+                                          <w:t>инновационно</w:t>
+                                        </w:r>
+                                        <w:proofErr w:type="spellEnd"/>
+                                        <w:r>
+                                          <w:rPr>
+                                            <w:color w:val="FFFFFF" w:themeColor="background1"/>
+                                            <w:lang w:val="ru-RU"/>
+                                          </w:rPr>
+                                          <w:t>-</w:t>
+                                        </w:r>
+                                        <w:r>
+                                          <w:rPr>
+                                            <w:color w:val="FFFFFF" w:themeColor="background1"/>
+                                            <w:lang w:val="ru-RU"/>
+                                          </w:rPr>
+                                          <w:t>инвестиционный фонд "ЯМАЛ"</w:t>
                                         </w:r>
                                       </w:p>
                                     </w:sdtContent>
@@ -603,6 +650,7 @@
                                         <w:calendar w:val="gregorian"/>
                                       </w:date>
                                     </w:sdtPr>
+                                    <w:sdtEndPr/>
                                     <w:sdtContent>
                                       <w:p>
                                         <w:pPr>
@@ -858,6 +906,7 @@
                                       <w:dataBinding w:prefixMappings="xmlns:ns0='http://schemas.openxmlformats.org/officeDocument/2006/extended-properties'" w:xpath="/ns0:Properties[1]/ns0:Company[1]" w:storeItemID="{6668398D-A668-4E3E-A5EB-62B293D839F1}"/>
                                       <w:text/>
                                     </w:sdtPr>
+                                    <w:sdtEndPr/>
                                     <w:sdtContent>
                                       <w:p>
                                         <w:pPr>
@@ -998,6 +1047,7 @@
                                         <w:calendar w:val="gregorian"/>
                                       </w:date>
                                     </w:sdtPr>
+                                    <w:sdtEndPr/>
                                     <w:sdtContent>
                                       <w:p>
                                         <w:pPr>
@@ -1084,6 +1134,7 @@
                                 <w:dataBinding w:prefixMappings="xmlns:ns0='http://schemas.openxmlformats.org/package/2006/metadata/core-properties' xmlns:ns1='http://purl.org/dc/elements/1.1/'" w:xpath="/ns0:coreProperties[1]/ns1:title[1]" w:storeItemID="{6C3C8BC8-F283-45AE-878A-BAB7291924A1}"/>
                                 <w:text/>
                               </w:sdtPr>
+                              <w:sdtEndPr/>
                               <w:sdtContent>
                                 <w:p>
                                   <w:pPr>
@@ -1119,6 +1170,7 @@
                                 <w:dataBinding w:prefixMappings="xmlns:ns0='http://schemas.openxmlformats.org/package/2006/metadata/core-properties' xmlns:ns1='http://purl.org/dc/elements/1.1/'" w:xpath="/ns0:coreProperties[1]/ns1:subject[1]" w:storeItemID="{6C3C8BC8-F283-45AE-878A-BAB7291924A1}"/>
                                 <w:text/>
                               </w:sdtPr>
+                              <w:sdtEndPr/>
                               <w:sdtContent>
                                 <w:p>
                                   <w:pPr>
@@ -1155,6 +1207,7 @@
                               <w:sdtPr>
                                 <w:rPr>
                                   <w:color w:val="FFFFFF" w:themeColor="background1"/>
+                                  <w:lang w:val="ru-RU"/>
                                 </w:rPr>
                                 <w:alias w:val="Abstract"/>
                                 <w:id w:val="-1881015288"/>
@@ -1175,7 +1228,51 @@
                                       <w:color w:val="FFFFFF" w:themeColor="background1"/>
                                       <w:lang w:val="ru-RU"/>
                                     </w:rPr>
-                                    <w:t xml:space="preserve">База данных для работы с исследованиями, добавление информации, файлов, поиск по добавленным объектам </w:t>
+                                    <w:t xml:space="preserve">База данных для работы с исследованиями, добавление информации, файлов, поиск по добавленным объектам  создана </w:t>
+                                  </w:r>
+                                  <w:r>
+                                    <w:rPr>
+                                      <w:color w:val="FFFFFF" w:themeColor="background1"/>
+                                      <w:lang w:val="ru-RU"/>
+                                    </w:rPr>
+                                    <w:t>при</w:t>
+                                  </w:r>
+                                  <w:r>
+                                    <w:rPr>
+                                      <w:color w:val="FFFFFF" w:themeColor="background1"/>
+                                      <w:lang w:val="ru-RU"/>
+                                    </w:rPr>
+                                    <w:t xml:space="preserve"> содействии Некоммерческой организац</w:t>
+                                  </w:r>
+                                  <w:r>
+                                    <w:rPr>
+                                      <w:color w:val="FFFFFF" w:themeColor="background1"/>
+                                      <w:lang w:val="ru-RU"/>
+                                    </w:rPr>
+                                    <w:t xml:space="preserve">ии "Региональный </w:t>
+                                  </w:r>
+                                  <w:proofErr w:type="spellStart"/>
+                                  <w:r>
+                                    <w:rPr>
+                                      <w:color w:val="FFFFFF" w:themeColor="background1"/>
+                                      <w:lang w:val="ru-RU"/>
+                                    </w:rPr>
+                                    <w:t>инновационно</w:t>
+                                  </w:r>
+                                  <w:proofErr w:type="spellEnd"/>
+                                  <w:r>
+                                    <w:rPr>
+                                      <w:color w:val="FFFFFF" w:themeColor="background1"/>
+                                      <w:lang w:val="ru-RU"/>
+                                    </w:rPr>
+                                    <w:t>-</w:t>
+                                  </w:r>
+                                  <w:r>
+                                    <w:rPr>
+                                      <w:color w:val="FFFFFF" w:themeColor="background1"/>
+                                      <w:lang w:val="ru-RU"/>
+                                    </w:rPr>
+                                    <w:t>инвестиционный фонд "ЯМАЛ"</w:t>
                                   </w:r>
                                 </w:p>
                               </w:sdtContent>
@@ -1239,6 +1336,7 @@
                                   <w:calendar w:val="gregorian"/>
                                 </w:date>
                               </w:sdtPr>
+                              <w:sdtEndPr/>
                               <w:sdtContent>
                                 <w:p>
                                   <w:pPr>
@@ -1310,6 +1408,7 @@
                                 <w:dataBinding w:prefixMappings="xmlns:ns0='http://schemas.openxmlformats.org/officeDocument/2006/extended-properties'" w:xpath="/ns0:Properties[1]/ns0:Company[1]" w:storeItemID="{6668398D-A668-4E3E-A5EB-62B293D839F1}"/>
                                 <w:text/>
                               </w:sdtPr>
+                              <w:sdtEndPr/>
                               <w:sdtContent>
                                 <w:p>
                                   <w:pPr>
@@ -1450,6 +1549,7 @@
                                   <w:calendar w:val="gregorian"/>
                                 </w:date>
                               </w:sdtPr>
+                              <w:sdtEndPr/>
                               <w:sdtContent>
                                 <w:p>
                                   <w:pPr>
@@ -1530,6 +1630,15 @@
     </w:sdt>
     <w:sdt>
       <w:sdtPr>
+        <w:rPr>
+          <w:rFonts w:asciiTheme="minorHAnsi" w:eastAsiaTheme="minorHAnsi" w:hAnsiTheme="minorHAnsi" w:cstheme="minorBidi"/>
+          <w:b w:val="0"/>
+          <w:bCs w:val="0"/>
+          <w:color w:val="auto"/>
+          <w:sz w:val="22"/>
+          <w:szCs w:val="22"/>
+          <w:lang w:eastAsia="en-US"/>
+        </w:rPr>
         <w:id w:val="-1940514714"/>
         <w:docPartObj>
           <w:docPartGallery w:val="Table of Contents"/>
@@ -1538,12 +1647,7 @@
       </w:sdtPr>
       <w:sdtEndPr>
         <w:rPr>
-          <w:rFonts w:asciiTheme="minorHAnsi" w:eastAsiaTheme="minorHAnsi" w:hAnsiTheme="minorHAnsi" w:cstheme="minorBidi"/>
           <w:noProof/>
-          <w:color w:val="auto"/>
-          <w:sz w:val="22"/>
-          <w:szCs w:val="22"/>
-          <w:lang w:eastAsia="en-US"/>
         </w:rPr>
       </w:sdtEndPr>
       <w:sdtContent>
@@ -4548,6 +4652,11 @@
       </w:r>
     </w:p>
     <w:p>
+      <w:pPr>
+        <w:rPr>
+          <w:lang w:val="ru-RU"/>
+        </w:rPr>
+      </w:pPr>
       <w:r>
         <w:rPr>
           <w:lang w:val="ru-RU"/>
@@ -5681,6 +5790,11 @@
       <w:bookmarkEnd w:id="17"/>
     </w:p>
     <w:p>
+      <w:pPr>
+        <w:rPr>
+          <w:lang w:val="ru-RU"/>
+        </w:rPr>
+      </w:pPr>
       <w:r>
         <w:rPr>
           <w:lang w:val="ru-RU"/>
@@ -5776,158 +5890,128 @@
           <w:lang w:val="ru-RU"/>
         </w:rPr>
       </w:pPr>
-      <w:proofErr w:type="spellStart"/>
+      <w:r>
+        <w:rPr>
+          <w:rStyle w:val="Heading4Char"/>
+          <w:lang w:val="ru-RU"/>
+        </w:rPr>
+        <w:t>Для добавления</w:t>
+      </w:r>
+      <w:r>
+        <w:rPr>
+          <w:lang w:val="ru-RU"/>
+        </w:rPr>
+        <w:t xml:space="preserve"> файла нажмите кнопку</w:t>
+      </w:r>
       <w:proofErr w:type="gramStart"/>
       <w:r>
         <w:rPr>
+          <w:lang w:val="ru-RU"/>
+        </w:rPr>
+        <w:t xml:space="preserve"> Д</w:t>
+      </w:r>
+      <w:proofErr w:type="gramEnd"/>
+      <w:r>
+        <w:rPr>
+          <w:lang w:val="ru-RU"/>
+        </w:rPr>
+        <w:t>обавить файл и в открывшемся окне выбора файла укажите необходимый файл.</w:t>
+      </w:r>
+    </w:p>
+    <w:p>
+      <w:pPr>
+        <w:rPr>
+          <w:lang w:val="ru-RU"/>
+        </w:rPr>
+      </w:pPr>
+      <w:r>
+        <w:rPr>
           <w:rStyle w:val="Heading4Char"/>
-        </w:rPr>
-        <w:t>Для</w:t>
-      </w:r>
-      <w:proofErr w:type="spellEnd"/>
+          <w:lang w:val="ru-RU"/>
+        </w:rPr>
+        <w:t>Для удаления</w:t>
+      </w:r>
+      <w:r>
+        <w:rPr>
+          <w:lang w:val="ru-RU"/>
+        </w:rPr>
+        <w:t xml:space="preserve"> файла или нескольких файлов, выберите с помощью мышки и клавиши </w:t>
+      </w:r>
+      <w:r>
+        <w:t>CTRL</w:t>
+      </w:r>
+      <w:r>
+        <w:rPr>
+          <w:lang w:val="ru-RU"/>
+        </w:rPr>
+        <w:t xml:space="preserve"> </w:t>
+      </w:r>
+      <w:r>
+        <w:rPr>
+          <w:lang w:val="ru-RU"/>
+        </w:rPr>
+        <w:t>записи в таблице файлов а нажмите кнопку</w:t>
+      </w:r>
+      <w:proofErr w:type="gramStart"/>
+      <w:r>
+        <w:rPr>
+          <w:lang w:val="ru-RU"/>
+        </w:rPr>
+        <w:t xml:space="preserve"> </w:t>
+      </w:r>
+      <w:r>
+        <w:rPr>
+          <w:b/>
+          <w:lang w:val="ru-RU"/>
+        </w:rPr>
+        <w:t>У</w:t>
+      </w:r>
+      <w:proofErr w:type="gramEnd"/>
+      <w:r>
+        <w:rPr>
+          <w:b/>
+          <w:lang w:val="ru-RU"/>
+        </w:rPr>
+        <w:t>далить файл</w:t>
+      </w:r>
+      <w:r>
+        <w:rPr>
+          <w:lang w:val="ru-RU"/>
+        </w:rPr>
+        <w:t xml:space="preserve"> </w:t>
+      </w:r>
+    </w:p>
+    <w:p>
+      <w:pPr>
+        <w:rPr>
+          <w:lang w:val="ru-RU"/>
+        </w:rPr>
+      </w:pPr>
       <w:r>
         <w:rPr>
           <w:rStyle w:val="Heading4Char"/>
+          <w:lang w:val="ru-RU"/>
+        </w:rPr>
+        <w:t>Для открытия</w:t>
+      </w:r>
+      <w:r>
+        <w:rPr>
+          <w:lang w:val="ru-RU"/>
+        </w:rPr>
+        <w:t xml:space="preserve"> файла два раз </w:t>
+      </w:r>
+      <w:r>
+        <w:rPr>
+          <w:lang w:val="ru-RU"/>
+        </w:rPr>
+        <w:t>кликните мышкой по нужному файлу, после чего, если на компьютере установлена программа для просмотра данного типа файлов</w:t>
+      </w:r>
+      <w:proofErr w:type="gramStart"/>
+      <w:r>
+        <w:rPr>
+          <w:lang w:val="ru-RU"/>
         </w:rPr>
         <w:t xml:space="preserve"> </w:t>
-      </w:r>
-      <w:proofErr w:type="spellStart"/>
-      <w:r>
-        <w:rPr>
-          <w:rStyle w:val="Heading4Char"/>
-        </w:rPr>
-        <w:t>добавления</w:t>
-      </w:r>
-      <w:proofErr w:type="spellEnd"/>
-      <w:r>
-        <w:rPr>
-          <w:lang w:val="ru-RU"/>
-        </w:rPr>
-        <w:t xml:space="preserve"> файла нажмите кнопку Добавить файл и в открывшемся окне выбора файла укажите необходимый файл.</w:t>
-      </w:r>
-      <w:proofErr w:type="gramEnd"/>
-    </w:p>
-    <w:p>
-      <w:pPr>
-        <w:rPr>
-          <w:lang w:val="ru-RU"/>
-        </w:rPr>
-      </w:pPr>
-      <w:proofErr w:type="spellStart"/>
-      <w:r>
-        <w:rPr>
-          <w:rStyle w:val="Heading4Char"/>
-        </w:rPr>
-        <w:t>Для</w:t>
-      </w:r>
-      <w:proofErr w:type="spellEnd"/>
-      <w:r>
-        <w:rPr>
-          <w:rStyle w:val="Heading4Char"/>
-        </w:rPr>
-        <w:t xml:space="preserve"> </w:t>
-      </w:r>
-      <w:proofErr w:type="spellStart"/>
-      <w:r>
-        <w:rPr>
-          <w:rStyle w:val="Heading4Char"/>
-        </w:rPr>
-        <w:t>удаления</w:t>
-      </w:r>
-      <w:proofErr w:type="spellEnd"/>
-      <w:r>
-        <w:rPr>
-          <w:lang w:val="ru-RU"/>
-        </w:rPr>
-        <w:t xml:space="preserve"> файла или нескольких файлов, выберите </w:t>
-      </w:r>
-      <w:r>
-        <w:rPr>
-          <w:lang w:val="ru-RU"/>
-        </w:rPr>
-        <w:t xml:space="preserve">с помощью мышки и клавиши </w:t>
-      </w:r>
-      <w:r>
-        <w:t>CTRL</w:t>
-      </w:r>
-      <w:r>
-        <w:rPr>
-          <w:lang w:val="ru-RU"/>
-        </w:rPr>
-        <w:t xml:space="preserve"> </w:t>
-      </w:r>
-      <w:r>
-        <w:rPr>
-          <w:lang w:val="ru-RU"/>
-        </w:rPr>
-        <w:t xml:space="preserve">записи в таблице </w:t>
-      </w:r>
-      <w:r>
-        <w:rPr>
-          <w:lang w:val="ru-RU"/>
-        </w:rPr>
-        <w:t xml:space="preserve">файлов а нажмите кнопку </w:t>
-      </w:r>
-      <w:r>
-        <w:rPr>
-          <w:b/>
-          <w:lang w:val="ru-RU"/>
-        </w:rPr>
-        <w:t>Удалить файл</w:t>
-      </w:r>
-      <w:r>
-        <w:rPr>
-          <w:lang w:val="ru-RU"/>
-        </w:rPr>
-        <w:t xml:space="preserve"> </w:t>
-      </w:r>
-    </w:p>
-    <w:p>
-      <w:pPr>
-        <w:rPr>
-          <w:lang w:val="ru-RU"/>
-        </w:rPr>
-      </w:pPr>
-      <w:proofErr w:type="spellStart"/>
-      <w:r>
-        <w:rPr>
-          <w:rStyle w:val="Heading4Char"/>
-        </w:rPr>
-        <w:t>Для</w:t>
-      </w:r>
-      <w:proofErr w:type="spellEnd"/>
-      <w:r>
-        <w:rPr>
-          <w:rStyle w:val="Heading4Char"/>
-        </w:rPr>
-        <w:t xml:space="preserve"> </w:t>
-      </w:r>
-      <w:proofErr w:type="spellStart"/>
-      <w:r>
-        <w:rPr>
-          <w:rStyle w:val="Heading4Char"/>
-        </w:rPr>
-        <w:t>открытия</w:t>
-      </w:r>
-      <w:proofErr w:type="spellEnd"/>
-      <w:r>
-        <w:rPr>
-          <w:lang w:val="ru-RU"/>
-        </w:rPr>
-        <w:t xml:space="preserve"> файла два раз </w:t>
-      </w:r>
-      <w:r>
-        <w:rPr>
-          <w:lang w:val="ru-RU"/>
-        </w:rPr>
-        <w:t xml:space="preserve">кликните мышкой по нужному файлу, после чего, если на компьютере установлена программа для просмотра данного типа </w:t>
-      </w:r>
-      <w:proofErr w:type="gramStart"/>
-      <w:r>
-        <w:rPr>
-          <w:lang w:val="ru-RU"/>
-        </w:rPr>
-        <w:t xml:space="preserve">файлов </w:t>
       </w:r>
       <w:r>
         <w:rPr>
@@ -6052,6 +6136,11 @@
       <w:bookmarkEnd w:id="22"/>
     </w:p>
     <w:p>
+      <w:pPr>
+        <w:rPr>
+          <w:lang w:val="ru-RU"/>
+        </w:rPr>
+      </w:pPr>
       <w:r>
         <w:rPr>
           <w:lang w:val="ru-RU"/>
@@ -6098,11 +6187,23 @@
       <w:r>
         <w:rPr>
           <w:b/>
-        </w:rPr>
-        <w:t>.zip</w:t>
-      </w:r>
-    </w:p>
-    <w:p>
+          <w:lang w:val="ru-RU"/>
+        </w:rPr>
+        <w:t>.</w:t>
+      </w:r>
+      <w:r>
+        <w:rPr>
+          <w:b/>
+        </w:rPr>
+        <w:t>zip</w:t>
+      </w:r>
+    </w:p>
+    <w:p>
+      <w:pPr>
+        <w:rPr>
+          <w:lang w:val="ru-RU"/>
+        </w:rPr>
+      </w:pPr>
       <w:r>
         <w:rPr>
           <w:noProof/>
@@ -8682,7 +8783,7 @@
 <file path=customXml/item1.xml><?xml version="1.0" encoding="utf-8"?>
 <CoverPageProperties xmlns="http://schemas.microsoft.com/office/2006/coverPageProps">
   <PublishDate>2016-12-12T00:00:00</PublishDate>
-  <Abstract>База данных для работы с исследованиями, добавление информации, файлов, поиск по добавленным объектам </Abstract>
+  <Abstract>База данных для работы с исследованиями, добавление информации, файлов, поиск по добавленным объектам  создана при содействии Некоммерческой организации "Региональный инновационно-инвестиционный фонд "ЯМАЛ"</Abstract>
   <CompanyAddress/>
   <CompanyPhone/>
   <CompanyFax/>
@@ -8703,7 +8804,7 @@
 </file>
 
 <file path=customXml/itemProps2.xml><?xml version="1.0" encoding="utf-8"?>
-<ds:datastoreItem xmlns:ds="http://schemas.openxmlformats.org/officeDocument/2006/customXml" ds:itemID="{E91DE5B8-D754-47EC-A0B3-C63E15D38084}">
+<ds:datastoreItem xmlns:ds="http://schemas.openxmlformats.org/officeDocument/2006/customXml" ds:itemID="{4FBF1D92-1E60-4045-9D0B-950379F415B8}">
   <ds:schemaRefs>
     <ds:schemaRef ds:uri="http://schemas.openxmlformats.org/officeDocument/2006/bibliography"/>
   </ds:schemaRefs>

</xml_diff>